<commit_message>
Adding assets for proposal
</commit_message>
<xml_diff>
--- a/proposal.docx
+++ b/proposal.docx
@@ -3342,7 +3342,13 @@
         <w:rPr>
           <w:color w:val="000000"/>
         </w:rPr>
-        <w:t xml:space="preserve">Photoshop </w:t>
+        <w:t>Draw.io</w:t>
+      </w:r>
+      <w:r>
+        <w:rPr>
+          <w:color w:val="000000"/>
+        </w:rPr>
+        <w:t xml:space="preserve"> </w:t>
       </w:r>
     </w:p>
     <w:p>
@@ -3470,39 +3476,143 @@
       <w:r>
         <w:t>3.2.1 USE CASE DIAGRAM</w:t>
       </w:r>
-      <w:bookmarkEnd w:id="13"/>
-    </w:p>
-    <w:p>
-      <w:pPr>
-        <w:widowControl w:val="0"/>
-        <w:rPr>
-          <w:b/>
-          <w:color w:val="000000"/>
-        </w:rPr>
-        <w:sectPr>
-          <w:pgSz w:w="11906" w:h="16838"/>
-          <w:pgMar w:top="2160" w:right="1440" w:bottom="1440" w:left="2160" w:header="709" w:footer="709" w:gutter="0"/>
-          <w:pgNumType w:start="6"/>
-          <w:cols w:space="720"/>
-        </w:sectPr>
-      </w:pPr>
       <w:bookmarkStart w:id="14" w:name="_26in1rg" w:colFirst="0" w:colLast="0"/>
       <w:bookmarkStart w:id="15" w:name="_lnxbz9" w:colFirst="0" w:colLast="0"/>
+      <w:bookmarkEnd w:id="13"/>
       <w:bookmarkEnd w:id="14"/>
       <w:bookmarkEnd w:id="15"/>
-    </w:p>
-    <w:p>
-      <w:pPr>
-        <w:pStyle w:val="Heading2"/>
-      </w:pPr>
-      <w:bookmarkStart w:id="16" w:name="_1ksv4uv" w:colFirst="0" w:colLast="0"/>
-      <w:bookmarkStart w:id="17" w:name="_Toc105147204"/>
-      <w:bookmarkEnd w:id="16"/>
-      <w:r>
-        <w:lastRenderedPageBreak/>
-        <w:t>3.3 APPROACH USED</w:t>
-      </w:r>
-      <w:bookmarkEnd w:id="17"/>
+      <w:r>
+        <w:rPr>
+          <w:noProof/>
+        </w:rPr>
+        <w:drawing>
+          <wp:inline distT="0" distB="0" distL="0" distR="0" wp14:anchorId="4E79CF6C" wp14:editId="3B5A7E62">
+            <wp:extent cx="5274310" cy="6372225"/>
+            <wp:effectExtent l="0" t="0" r="2540" b="9525"/>
+            <wp:docPr id="5" name="Picture 5" descr="Diagram&#10;&#10;Description automatically generated"/>
+            <wp:cNvGraphicFramePr>
+              <a:graphicFrameLocks xmlns:a="http://schemas.openxmlformats.org/drawingml/2006/main" noChangeAspect="1"/>
+            </wp:cNvGraphicFramePr>
+            <a:graphic xmlns:a="http://schemas.openxmlformats.org/drawingml/2006/main">
+              <a:graphicData uri="http://schemas.openxmlformats.org/drawingml/2006/picture">
+                <pic:pic xmlns:pic="http://schemas.openxmlformats.org/drawingml/2006/picture">
+                  <pic:nvPicPr>
+                    <pic:cNvPr id="5" name="Picture 5" descr="Diagram&#10;&#10;Description automatically generated"/>
+                    <pic:cNvPicPr/>
+                  </pic:nvPicPr>
+                  <pic:blipFill>
+                    <a:blip r:embed="rId12">
+                      <a:extLst>
+                        <a:ext uri="{28A0092B-C50C-407E-A947-70E740481C1C}">
+                          <a14:useLocalDpi xmlns:a14="http://schemas.microsoft.com/office/drawing/2010/main" val="0"/>
+                        </a:ext>
+                      </a:extLst>
+                    </a:blip>
+                    <a:stretch>
+                      <a:fillRect/>
+                    </a:stretch>
+                  </pic:blipFill>
+                  <pic:spPr>
+                    <a:xfrm>
+                      <a:off x="0" y="0"/>
+                      <a:ext cx="5274310" cy="6372225"/>
+                    </a:xfrm>
+                    <a:prstGeom prst="rect">
+                      <a:avLst/>
+                    </a:prstGeom>
+                  </pic:spPr>
+                </pic:pic>
+              </a:graphicData>
+            </a:graphic>
+          </wp:inline>
+        </w:drawing>
+      </w:r>
+    </w:p>
+    <w:p>
+      <w:pPr>
+        <w:pStyle w:val="Caption"/>
+        <w:spacing w:before="100" w:after="100"/>
+        <w:jc w:val="center"/>
+        <w:rPr>
+          <w:rFonts w:ascii="Georgia" w:hAnsi="Georgia"/>
+          <w:color w:val="auto"/>
+          <w:sz w:val="24"/>
+          <w:szCs w:val="24"/>
+        </w:rPr>
+      </w:pPr>
+      <w:r>
+        <w:rPr>
+          <w:rFonts w:ascii="Georgia" w:hAnsi="Georgia"/>
+          <w:color w:val="auto"/>
+          <w:sz w:val="24"/>
+          <w:szCs w:val="24"/>
+        </w:rPr>
+        <w:t>Figure 3.2.</w:t>
+      </w:r>
+      <w:r>
+        <w:rPr>
+          <w:rFonts w:ascii="Georgia" w:hAnsi="Georgia"/>
+          <w:color w:val="auto"/>
+          <w:sz w:val="24"/>
+          <w:szCs w:val="24"/>
+        </w:rPr>
+        <w:fldChar w:fldCharType="begin"/>
+      </w:r>
+      <w:r>
+        <w:rPr>
+          <w:rFonts w:ascii="Georgia" w:hAnsi="Georgia"/>
+          <w:color w:val="auto"/>
+          <w:sz w:val="24"/>
+          <w:szCs w:val="24"/>
+        </w:rPr>
+        <w:instrText xml:space="preserve"> SEQ Figure_3.2. \* ARABIC </w:instrText>
+      </w:r>
+      <w:r>
+        <w:rPr>
+          <w:rFonts w:ascii="Georgia" w:hAnsi="Georgia"/>
+          <w:color w:val="auto"/>
+          <w:sz w:val="24"/>
+          <w:szCs w:val="24"/>
+        </w:rPr>
+        <w:fldChar w:fldCharType="separate"/>
+      </w:r>
+      <w:r>
+        <w:rPr>
+          <w:rFonts w:ascii="Georgia" w:hAnsi="Georgia"/>
+          <w:noProof/>
+          <w:color w:val="auto"/>
+          <w:sz w:val="24"/>
+          <w:szCs w:val="24"/>
+        </w:rPr>
+        <w:t>1</w:t>
+      </w:r>
+      <w:r>
+        <w:rPr>
+          <w:rFonts w:ascii="Georgia" w:hAnsi="Georgia"/>
+          <w:color w:val="auto"/>
+          <w:sz w:val="24"/>
+          <w:szCs w:val="24"/>
+        </w:rPr>
+        <w:fldChar w:fldCharType="end"/>
+      </w:r>
+      <w:r>
+        <w:rPr>
+          <w:rFonts w:ascii="Georgia" w:hAnsi="Georgia"/>
+          <w:color w:val="auto"/>
+          <w:sz w:val="24"/>
+          <w:szCs w:val="24"/>
+        </w:rPr>
+        <w:t xml:space="preserve">: Use Case Diagram (UCD) of </w:t>
+      </w:r>
+      <w:r>
+        <w:rPr>
+          <w:rFonts w:ascii="Georgia" w:hAnsi="Georgia"/>
+          <w:color w:val="auto"/>
+          <w:sz w:val="24"/>
+          <w:szCs w:val="24"/>
+        </w:rPr>
+        <w:t>FITT</w:t>
+      </w:r>
     </w:p>
     <w:sectPr>
       <w:pgSz w:w="11906" w:h="16838"/>
@@ -4615,6 +4725,26 @@
     <w:uiPriority w:val="99"/>
     <w:rsid w:val="00CD2C91"/>
   </w:style>
+  <w:style w:type="paragraph" w:styleId="Caption">
+    <w:name w:val="caption"/>
+    <w:basedOn w:val="Normal"/>
+    <w:next w:val="Normal"/>
+    <w:uiPriority w:val="35"/>
+    <w:unhideWhenUsed/>
+    <w:qFormat/>
+    <w:rsid w:val="003F2D94"/>
+    <w:pPr>
+      <w:spacing w:beforeAutospacing="1" w:afterAutospacing="1" w:line="240" w:lineRule="auto"/>
+    </w:pPr>
+    <w:rPr>
+      <w:rFonts w:eastAsiaTheme="minorHAnsi" w:cstheme="minorBidi"/>
+      <w:b/>
+      <w:bCs/>
+      <w:color w:val="4F81BD" w:themeColor="accent1"/>
+      <w:sz w:val="18"/>
+      <w:szCs w:val="18"/>
+    </w:rPr>
+  </w:style>
 </w:styles>
 </file>
 

</xml_diff>